<commit_message>
Update on March 28th.
</commit_message>
<xml_diff>
--- a/CS 170 Introduction to UNIX SP 20 FENG.docx
+++ b/CS 170 Introduction to UNIX SP 20 FENG.docx
@@ -5081,13 +5081,19 @@
               <w:rPr>
                 <w:i/>
               </w:rPr>
-              <w:t>Catch up</w:t>
+              <w:t>Using git</w:t>
             </w:r>
             <w:r>
               <w:rPr>
                 <w:i/>
               </w:rPr>
-              <w:t xml:space="preserve"> (</w:t>
+              <w:t xml:space="preserve"> </w:t>
+            </w:r>
+            <w:r>
+              <w:rPr>
+                <w:i/>
+              </w:rPr>
+              <w:t>(</w:t>
             </w:r>
             <w:r>
               <w:rPr>
@@ -5326,33 +5332,173 @@
               <w:rPr>
                 <w:i/>
               </w:rPr>
-              <w:t>Shell scripting</w:t>
+              <w:t>Git</w:t>
             </w:r>
             <w:r>
               <w:rPr>
                 <w:i/>
               </w:rPr>
-              <w:t xml:space="preserve"> (</w:t>
+              <w:t xml:space="preserve"> </w:t>
+            </w:r>
+            <w:r>
+              <w:rPr>
+                <w:i/>
+              </w:rPr>
+              <w:t>lab (</w:t>
             </w:r>
             <w:r>
               <w:rPr>
                 <w:i/>
                 <w:color w:val="FF0000"/>
               </w:rPr>
-              <w:t>Assignment</w:t>
+              <w:t>Quiz 4</w:t>
+            </w:r>
+            <w:r>
+              <w:rPr>
+                <w:i/>
+              </w:rPr>
+              <w:t>)</w:t>
+            </w:r>
+            <w:r>
+              <w:rPr>
+                <w:i/>
+              </w:rPr>
+              <w:t xml:space="preserve"> </w:t>
+            </w:r>
+          </w:p>
+        </w:tc>
+      </w:tr>
+      <w:tr>
+        <w:tc>
+          <w:tcPr>
+            <w:tcW w:w="743" w:type="dxa"/>
+          </w:tcPr>
+          <w:p>
+            <w:pPr>
+              <w:spacing w:after="0"/>
+              <w:jc w:val="both"/>
+              <w:rPr>
+                <w:b/>
+              </w:rPr>
+            </w:pPr>
+            <w:r>
+              <w:rPr>
+                <w:b/>
+              </w:rPr>
+              <w:t>10th</w:t>
+            </w:r>
+          </w:p>
+        </w:tc>
+        <w:tc>
+          <w:tcPr>
+            <w:tcW w:w="679" w:type="dxa"/>
+          </w:tcPr>
+          <w:p>
+            <w:pPr>
+              <w:spacing w:after="0"/>
+              <w:jc w:val="both"/>
+              <w:rPr>
+                <w:b/>
+              </w:rPr>
+            </w:pPr>
+            <w:r>
+              <w:rPr>
+                <w:b/>
+              </w:rPr>
+              <w:t>W</w:t>
+            </w:r>
+          </w:p>
+        </w:tc>
+        <w:tc>
+          <w:tcPr>
+            <w:tcW w:w="862" w:type="dxa"/>
+            <w:vAlign w:val="bottom"/>
+          </w:tcPr>
+          <w:p>
+            <w:pPr>
+              <w:spacing w:after="0"/>
+              <w:jc w:val="both"/>
+              <w:rPr>
+                <w:rFonts w:ascii="Arial" w:hAnsi="Arial" w:cs="Arial"/>
+                <w:sz w:val="20"/>
+                <w:szCs w:val="20"/>
+              </w:rPr>
+            </w:pPr>
+            <w:r>
+              <w:rPr>
+                <w:rFonts w:ascii="Arial" w:hAnsi="Arial" w:cs="Arial"/>
+                <w:sz w:val="20"/>
+                <w:szCs w:val="20"/>
+              </w:rPr>
+              <w:t>Mar 1</w:t>
+            </w:r>
+            <w:r>
+              <w:rPr>
+                <w:rFonts w:ascii="Arial" w:hAnsi="Arial" w:cs="Arial"/>
+                <w:sz w:val="20"/>
+                <w:szCs w:val="20"/>
+              </w:rPr>
+              <w:t>2</w:t>
+            </w:r>
+          </w:p>
+        </w:tc>
+        <w:tc>
+          <w:tcPr>
+            <w:tcW w:w="7066" w:type="dxa"/>
+          </w:tcPr>
+          <w:p>
+            <w:pPr>
+              <w:spacing w:after="0"/>
+              <w:jc w:val="both"/>
+              <w:rPr>
+                <w:i/>
+              </w:rPr>
+            </w:pPr>
+            <w:r>
+              <w:rPr>
+                <w:i/>
+              </w:rPr>
+              <w:t>Shell scripting</w:t>
+            </w:r>
+            <w:r>
+              <w:rPr>
+                <w:i/>
+              </w:rPr>
+              <w:t>(</w:t>
             </w:r>
             <w:r>
               <w:rPr>
                 <w:i/>
                 <w:color w:val="FF0000"/>
               </w:rPr>
-              <w:t xml:space="preserve"> 7</w:t>
+              <w:t xml:space="preserve"> </w:t>
             </w:r>
             <w:r>
               <w:rPr>
                 <w:i/>
-              </w:rPr>
-              <w:t xml:space="preserve">) </w:t>
+                <w:color w:val="FF0000"/>
+              </w:rPr>
+              <w:t>Assignment</w:t>
+            </w:r>
+            <w:r>
+              <w:rPr>
+                <w:i/>
+                <w:color w:val="FF0000"/>
+              </w:rPr>
+              <w:t xml:space="preserve"> </w:t>
+            </w:r>
+            <w:r>
+              <w:rPr>
+                <w:i/>
+                <w:color w:val="FF0000"/>
+              </w:rPr>
+              <w:t>7</w:t>
+            </w:r>
+            <w:r>
+              <w:rPr>
+                <w:i/>
+              </w:rPr>
+              <w:t>)</w:t>
             </w:r>
           </w:p>
         </w:tc>
@@ -5374,7 +5520,7 @@
               <w:rPr>
                 <w:b/>
               </w:rPr>
-              <w:t>10th</w:t>
+              <w:t>11th</w:t>
             </w:r>
           </w:p>
         </w:tc>
@@ -5419,7 +5565,7 @@
                 <w:sz w:val="20"/>
                 <w:szCs w:val="20"/>
               </w:rPr>
-              <w:t>Mar 1</w:t>
+              <w:t xml:space="preserve">Mar </w:t>
             </w:r>
             <w:r>
               <w:rPr>
@@ -5427,7 +5573,7 @@
                 <w:sz w:val="20"/>
                 <w:szCs w:val="20"/>
               </w:rPr>
-              <w:t>2</w:t>
+              <w:t>18</w:t>
             </w:r>
           </w:p>
         </w:tc>
@@ -5453,29 +5599,152 @@
               <w:rPr>
                 <w:i/>
               </w:rPr>
-              <w:t>(</w:t>
+              <w:t xml:space="preserve"> (</w:t>
             </w:r>
             <w:r>
               <w:rPr>
                 <w:i/>
                 <w:color w:val="FF0000"/>
               </w:rPr>
-              <w:t xml:space="preserve">Quiz 4 and </w:t>
+              <w:t>Quiz 5</w:t>
+            </w:r>
+            <w:r>
+              <w:rPr>
+                <w:i/>
+              </w:rPr>
+              <w:t>)</w:t>
+            </w:r>
+          </w:p>
+        </w:tc>
+      </w:tr>
+      <w:tr>
+        <w:tc>
+          <w:tcPr>
+            <w:tcW w:w="743" w:type="dxa"/>
+          </w:tcPr>
+          <w:p>
+            <w:pPr>
+              <w:spacing w:after="0"/>
+              <w:jc w:val="both"/>
+              <w:rPr>
+                <w:b/>
+              </w:rPr>
+            </w:pPr>
+            <w:r>
+              <w:rPr>
+                <w:b/>
+              </w:rPr>
+              <w:t>12th</w:t>
+            </w:r>
+          </w:p>
+        </w:tc>
+        <w:tc>
+          <w:tcPr>
+            <w:tcW w:w="679" w:type="dxa"/>
+          </w:tcPr>
+          <w:p>
+            <w:pPr>
+              <w:spacing w:after="0"/>
+              <w:jc w:val="both"/>
+              <w:rPr>
+                <w:b/>
+              </w:rPr>
+            </w:pPr>
+            <w:r>
+              <w:rPr>
+                <w:b/>
+              </w:rPr>
+              <w:t>W</w:t>
+            </w:r>
+          </w:p>
+        </w:tc>
+        <w:tc>
+          <w:tcPr>
+            <w:tcW w:w="862" w:type="dxa"/>
+            <w:vAlign w:val="bottom"/>
+          </w:tcPr>
+          <w:p>
+            <w:pPr>
+              <w:spacing w:after="0"/>
+              <w:jc w:val="both"/>
+              <w:rPr>
+                <w:rFonts w:ascii="Arial" w:hAnsi="Arial" w:cs="Arial"/>
+                <w:sz w:val="20"/>
+                <w:szCs w:val="20"/>
+              </w:rPr>
+            </w:pPr>
+            <w:r>
+              <w:rPr>
+                <w:rFonts w:ascii="Arial" w:hAnsi="Arial" w:cs="Arial"/>
+                <w:sz w:val="20"/>
+                <w:szCs w:val="20"/>
+              </w:rPr>
+              <w:t>Mar 2</w:t>
+            </w:r>
+            <w:r>
+              <w:rPr>
+                <w:rFonts w:ascii="Arial" w:hAnsi="Arial" w:cs="Arial"/>
+                <w:sz w:val="20"/>
+                <w:szCs w:val="20"/>
+              </w:rPr>
+              <w:t>5</w:t>
+            </w:r>
+          </w:p>
+        </w:tc>
+        <w:tc>
+          <w:tcPr>
+            <w:tcW w:w="7066" w:type="dxa"/>
+          </w:tcPr>
+          <w:p>
+            <w:pPr>
+              <w:spacing w:after="0"/>
+              <w:jc w:val="both"/>
+              <w:rPr>
+                <w:i/>
+              </w:rPr>
+            </w:pPr>
+            <w:r>
+              <w:rPr>
+                <w:i/>
+              </w:rPr>
+              <w:t>g++, make</w:t>
+            </w:r>
+            <w:r>
+              <w:rPr>
+                <w:i/>
+              </w:rPr>
+              <w:t xml:space="preserve"> (</w:t>
             </w:r>
             <w:r>
               <w:rPr>
                 <w:i/>
                 <w:color w:val="FF0000"/>
               </w:rPr>
-              <w:t>Assignment</w:t>
+              <w:t xml:space="preserve">Quiz </w:t>
             </w:r>
             <w:r>
               <w:rPr>
                 <w:i/>
                 <w:color w:val="FF0000"/>
               </w:rPr>
-              <w:t xml:space="preserve"> 8</w:t>
-            </w:r>
+              <w:t xml:space="preserve">6 and </w:t>
+            </w:r>
+            <w:r>
+              <w:rPr>
+                <w:i/>
+                <w:color w:val="FF0000"/>
+              </w:rPr>
+              <w:t xml:space="preserve">Assignment </w:t>
+            </w:r>
+            <w:r>
+              <w:rPr>
+                <w:i/>
+                <w:color w:val="FF0000"/>
+              </w:rPr>
+              <w:t>8</w:t>
+            </w:r>
+            <w:bookmarkStart w:id="15" w:name="_GoBack"/>
+            <w:bookmarkEnd w:id="15"/>
             <w:r>
               <w:rPr>
                 <w:i/>
@@ -5502,7 +5771,7 @@
               <w:rPr>
                 <w:b/>
               </w:rPr>
-              <w:t>11th</w:t>
+              <w:t>13th</w:t>
             </w:r>
           </w:p>
         </w:tc>
@@ -5547,7 +5816,7 @@
                 <w:sz w:val="20"/>
                 <w:szCs w:val="20"/>
               </w:rPr>
-              <w:t xml:space="preserve">Mar </w:t>
+              <w:t xml:space="preserve">Apr </w:t>
             </w:r>
             <w:r>
               <w:rPr>
@@ -5555,7 +5824,7 @@
                 <w:sz w:val="20"/>
                 <w:szCs w:val="20"/>
               </w:rPr>
-              <w:t>18</w:t>
+              <w:t>1</w:t>
             </w:r>
           </w:p>
         </w:tc>
@@ -5575,235 +5844,7 @@
               <w:rPr>
                 <w:i/>
               </w:rPr>
-              <w:t>Shell scripting</w:t>
-            </w:r>
-            <w:r>
-              <w:rPr>
-                <w:i/>
-              </w:rPr>
-              <w:t xml:space="preserve"> (</w:t>
-            </w:r>
-            <w:r>
-              <w:rPr>
-                <w:i/>
-                <w:color w:val="FF0000"/>
-              </w:rPr>
-              <w:t>Quiz 5</w:t>
-            </w:r>
-            <w:r>
-              <w:rPr>
-                <w:i/>
-              </w:rPr>
-              <w:t>)</w:t>
-            </w:r>
-          </w:p>
-        </w:tc>
-      </w:tr>
-      <w:tr>
-        <w:tc>
-          <w:tcPr>
-            <w:tcW w:w="743" w:type="dxa"/>
-          </w:tcPr>
-          <w:p>
-            <w:pPr>
-              <w:spacing w:after="0"/>
-              <w:jc w:val="both"/>
-              <w:rPr>
-                <w:b/>
-              </w:rPr>
-            </w:pPr>
-            <w:r>
-              <w:rPr>
-                <w:b/>
-              </w:rPr>
-              <w:t>12th</w:t>
-            </w:r>
-          </w:p>
-        </w:tc>
-        <w:tc>
-          <w:tcPr>
-            <w:tcW w:w="679" w:type="dxa"/>
-          </w:tcPr>
-          <w:p>
-            <w:pPr>
-              <w:spacing w:after="0"/>
-              <w:jc w:val="both"/>
-              <w:rPr>
-                <w:b/>
-              </w:rPr>
-            </w:pPr>
-            <w:r>
-              <w:rPr>
-                <w:b/>
-              </w:rPr>
-              <w:t>W</w:t>
-            </w:r>
-          </w:p>
-        </w:tc>
-        <w:tc>
-          <w:tcPr>
-            <w:tcW w:w="862" w:type="dxa"/>
-            <w:vAlign w:val="bottom"/>
-          </w:tcPr>
-          <w:p>
-            <w:pPr>
-              <w:spacing w:after="0"/>
-              <w:jc w:val="both"/>
-              <w:rPr>
-                <w:rFonts w:ascii="Arial" w:hAnsi="Arial" w:cs="Arial"/>
-                <w:sz w:val="20"/>
-                <w:szCs w:val="20"/>
-              </w:rPr>
-            </w:pPr>
-            <w:r>
-              <w:rPr>
-                <w:rFonts w:ascii="Arial" w:hAnsi="Arial" w:cs="Arial"/>
-                <w:sz w:val="20"/>
-                <w:szCs w:val="20"/>
-              </w:rPr>
-              <w:t>Mar 2</w:t>
-            </w:r>
-            <w:r>
-              <w:rPr>
-                <w:rFonts w:ascii="Arial" w:hAnsi="Arial" w:cs="Arial"/>
-                <w:sz w:val="20"/>
-                <w:szCs w:val="20"/>
-              </w:rPr>
-              <w:t>5</w:t>
-            </w:r>
-          </w:p>
-        </w:tc>
-        <w:tc>
-          <w:tcPr>
-            <w:tcW w:w="7066" w:type="dxa"/>
-          </w:tcPr>
-          <w:p>
-            <w:pPr>
-              <w:spacing w:after="0"/>
-              <w:jc w:val="both"/>
-              <w:rPr>
-                <w:i/>
-              </w:rPr>
-            </w:pPr>
-            <w:r>
-              <w:rPr>
-                <w:i/>
-              </w:rPr>
-              <w:t>g++, make</w:t>
-            </w:r>
-            <w:r>
-              <w:rPr>
-                <w:i/>
-              </w:rPr>
-              <w:t xml:space="preserve"> (</w:t>
-            </w:r>
-            <w:r>
-              <w:rPr>
-                <w:i/>
-                <w:color w:val="FF0000"/>
-              </w:rPr>
-              <w:t>Quiz 6</w:t>
-            </w:r>
-            <w:r>
-              <w:rPr>
-                <w:i/>
-              </w:rPr>
-              <w:t>)</w:t>
-            </w:r>
-          </w:p>
-        </w:tc>
-      </w:tr>
-      <w:tr>
-        <w:tc>
-          <w:tcPr>
-            <w:tcW w:w="743" w:type="dxa"/>
-          </w:tcPr>
-          <w:p>
-            <w:pPr>
-              <w:spacing w:after="0"/>
-              <w:jc w:val="both"/>
-              <w:rPr>
-                <w:b/>
-              </w:rPr>
-            </w:pPr>
-            <w:r>
-              <w:rPr>
-                <w:b/>
-              </w:rPr>
-              <w:t>13th</w:t>
-            </w:r>
-          </w:p>
-        </w:tc>
-        <w:tc>
-          <w:tcPr>
-            <w:tcW w:w="679" w:type="dxa"/>
-          </w:tcPr>
-          <w:p>
-            <w:pPr>
-              <w:spacing w:after="0"/>
-              <w:jc w:val="both"/>
-              <w:rPr>
-                <w:b/>
-              </w:rPr>
-            </w:pPr>
-            <w:r>
-              <w:rPr>
-                <w:b/>
-              </w:rPr>
-              <w:t>W</w:t>
-            </w:r>
-          </w:p>
-        </w:tc>
-        <w:tc>
-          <w:tcPr>
-            <w:tcW w:w="862" w:type="dxa"/>
-            <w:vAlign w:val="bottom"/>
-          </w:tcPr>
-          <w:p>
-            <w:pPr>
-              <w:spacing w:after="0"/>
-              <w:jc w:val="both"/>
-              <w:rPr>
-                <w:rFonts w:ascii="Arial" w:hAnsi="Arial" w:cs="Arial"/>
-                <w:sz w:val="20"/>
-                <w:szCs w:val="20"/>
-              </w:rPr>
-            </w:pPr>
-            <w:r>
-              <w:rPr>
-                <w:rFonts w:ascii="Arial" w:hAnsi="Arial" w:cs="Arial"/>
-                <w:sz w:val="20"/>
-                <w:szCs w:val="20"/>
-              </w:rPr>
-              <w:t xml:space="preserve">Apr </w:t>
-            </w:r>
-            <w:r>
-              <w:rPr>
-                <w:rFonts w:ascii="Arial" w:hAnsi="Arial" w:cs="Arial"/>
-                <w:sz w:val="20"/>
-                <w:szCs w:val="20"/>
-              </w:rPr>
-              <w:t>1</w:t>
-            </w:r>
-          </w:p>
-        </w:tc>
-        <w:tc>
-          <w:tcPr>
-            <w:tcW w:w="7066" w:type="dxa"/>
-          </w:tcPr>
-          <w:p>
-            <w:pPr>
-              <w:spacing w:after="0"/>
-              <w:jc w:val="both"/>
-              <w:rPr>
-                <w:i/>
-              </w:rPr>
-            </w:pPr>
-            <w:r>
-              <w:rPr>
-                <w:i/>
-              </w:rPr>
-              <w:t>Using git</w:t>
+              <w:t xml:space="preserve">Review </w:t>
             </w:r>
             <w:r>
               <w:rPr>
@@ -5971,8 +6012,6 @@
         </w:rPr>
         <w:t xml:space="preserve"> hours (estimate)</w:t>
       </w:r>
-      <w:bookmarkStart w:id="15" w:name="_GoBack"/>
-      <w:bookmarkEnd w:id="15"/>
     </w:p>
     <w:p>
       <w:pPr>
@@ -8741,7 +8780,7 @@
     <w:charset w:val="00"/>
     <w:family w:val="roman"/>
     <w:pitch w:val="variable"/>
-    <w:sig w:usb0="E0002AEF" w:usb1="C0007841" w:usb2="00000009" w:usb3="00000000" w:csb0="000001FF" w:csb1="00000000"/>
+    <w:sig w:usb0="E0002EFF" w:usb1="C000785B" w:usb2="00000009" w:usb3="00000000" w:csb0="000001FF" w:csb1="00000000"/>
   </w:font>
   <w:font w:name="Symbol">
     <w:panose1 w:val="05050102010706020507"/>
@@ -8812,7 +8851,7 @@
     <w:charset w:val="00"/>
     <w:family w:val="roman"/>
     <w:pitch w:val="variable"/>
-    <w:sig w:usb0="E00002FF" w:usb1="400004FF" w:usb2="00000000" w:usb3="00000000" w:csb0="0000019F" w:csb1="00000000"/>
+    <w:sig w:usb0="E00006FF" w:usb1="420024FF" w:usb2="02000000" w:usb3="00000000" w:csb0="0000019F" w:csb1="00000000"/>
   </w:font>
   <w:font w:name="DengXian">
     <w:altName w:val="等线"/>
@@ -8869,6 +8908,7 @@
     <w:rsid w:val="00433C5F"/>
     <w:rsid w:val="00581DF1"/>
     <w:rsid w:val="005F04EA"/>
+    <w:rsid w:val="00634447"/>
     <w:rsid w:val="006B45CE"/>
     <w:rsid w:val="00704961"/>
     <w:rsid w:val="00721E1E"/>
@@ -9687,7 +9727,7 @@
 </file>
 
 <file path=customXml/itemProps2.xml><?xml version="1.0" encoding="utf-8"?>
-<ds:datastoreItem xmlns:ds="http://schemas.openxmlformats.org/officeDocument/2006/customXml" ds:itemID="{29C382D9-47A7-9B42-BDD3-A467A011F63B}">
+<ds:datastoreItem xmlns:ds="http://schemas.openxmlformats.org/officeDocument/2006/customXml" ds:itemID="{EB47516E-EC95-BB43-87D5-C18305995F91}">
   <ds:schemaRefs>
     <ds:schemaRef ds:uri="http://schemas.openxmlformats.org/officeDocument/2006/bibliography"/>
   </ds:schemaRefs>

</xml_diff>